<commit_message>
Update Documentation and ARM Template
</commit_message>
<xml_diff>
--- a/03 - Azure PaaS/App Services/Technical Guide/App Service.docx
+++ b/03 - Azure PaaS/App Services/Technical Guide/App Service.docx
@@ -602,7 +602,7 @@
               <w:r>
                 <w:fldChar w:fldCharType="separate"/>
               </w:r>
-              <w:hyperlink w:anchor="_Toc441140017" w:history="1">
+              <w:hyperlink w:anchor="_Toc441152733" w:history="1">
                 <w:r>
                   <w:rPr>
                     <w:rStyle w:val="Hyperlink"/>
@@ -638,7 +638,7 @@
                   <w:rPr>
                     <w:webHidden/>
                   </w:rPr>
-                  <w:instrText xml:space="preserve"> PAGEREF _Toc441140017 \h </w:instrText>
+                  <w:instrText xml:space="preserve"> PAGEREF _Toc441152733 \h </w:instrText>
                 </w:r>
                 <w:r>
                   <w:rPr>
@@ -673,7 +673,7 @@
                   <w:sz w:val="22"/>
                 </w:rPr>
               </w:pPr>
-              <w:hyperlink w:anchor="_Toc441140018" w:history="1">
+              <w:hyperlink w:anchor="_Toc441152734" w:history="1">
                 <w:r>
                   <w:rPr>
                     <w:rStyle w:val="Hyperlink"/>
@@ -709,7 +709,7 @@
                   <w:rPr>
                     <w:webHidden/>
                   </w:rPr>
-                  <w:instrText xml:space="preserve"> PAGEREF _Toc441140018 \h </w:instrText>
+                  <w:instrText xml:space="preserve"> PAGEREF _Toc441152734 \h </w:instrText>
                 </w:r>
                 <w:r>
                   <w:rPr>
@@ -744,7 +744,7 @@
                   <w:sz w:val="22"/>
                 </w:rPr>
               </w:pPr>
-              <w:hyperlink w:anchor="_Toc441140019" w:history="1">
+              <w:hyperlink w:anchor="_Toc441152735" w:history="1">
                 <w:r>
                   <w:rPr>
                     <w:rStyle w:val="Hyperlink"/>
@@ -762,7 +762,7 @@
                   <w:rPr>
                     <w:rStyle w:val="Hyperlink"/>
                   </w:rPr>
-                  <w:t>Configuring your deployed Web App</w:t>
+                  <w:t>Walkthrough of Web App Features in Azure</w:t>
                 </w:r>
                 <w:r>
                   <w:rPr>
@@ -780,7 +780,7 @@
                   <w:rPr>
                     <w:webHidden/>
                   </w:rPr>
-                  <w:instrText xml:space="preserve"> PAGEREF _Toc441140019 \h </w:instrText>
+                  <w:instrText xml:space="preserve"> PAGEREF _Toc441152735 \h </w:instrText>
                 </w:r>
                 <w:r>
                   <w:rPr>
@@ -809,13 +809,95 @@
             </w:p>
             <w:p>
               <w:pPr>
+                <w:pStyle w:val="TOC2"/>
+                <w:rPr>
+                  <w:rFonts w:asciiTheme="minorHAnsi" w:hAnsiTheme="minorHAnsi"/>
+                  <w:noProof/>
+                  <w:sz w:val="22"/>
+                </w:rPr>
+              </w:pPr>
+              <w:hyperlink w:anchor="_Toc441152736" w:history="1">
+                <w:r>
+                  <w:rPr>
+                    <w:rStyle w:val="Hyperlink"/>
+                    <w:noProof/>
+                  </w:rPr>
+                  <w:t>3.1</w:t>
+                </w:r>
+                <w:r>
+                  <w:rPr>
+                    <w:rFonts w:asciiTheme="minorHAnsi" w:hAnsiTheme="minorHAnsi"/>
+                    <w:noProof/>
+                    <w:sz w:val="22"/>
+                  </w:rPr>
+                  <w:tab/>
+                </w:r>
+                <w:r>
+                  <w:rPr>
+                    <w:rStyle w:val="Hyperlink"/>
+                    <w:noProof/>
+                  </w:rPr>
+                  <w:t>Configuring and using Diagnostic Logs</w:t>
+                </w:r>
+                <w:r>
+                  <w:rPr>
+                    <w:noProof/>
+                    <w:webHidden/>
+                  </w:rPr>
+                  <w:tab/>
+                </w:r>
+                <w:r>
+                  <w:rPr>
+                    <w:noProof/>
+                    <w:webHidden/>
+                  </w:rPr>
+                  <w:fldChar w:fldCharType="begin"/>
+                </w:r>
+                <w:r>
+                  <w:rPr>
+                    <w:noProof/>
+                    <w:webHidden/>
+                  </w:rPr>
+                  <w:instrText xml:space="preserve"> PAGEREF _Toc441152736 \h </w:instrText>
+                </w:r>
+                <w:r>
+                  <w:rPr>
+                    <w:noProof/>
+                    <w:webHidden/>
+                  </w:rPr>
+                </w:r>
+                <w:r>
+                  <w:rPr>
+                    <w:noProof/>
+                    <w:webHidden/>
+                  </w:rPr>
+                  <w:fldChar w:fldCharType="separate"/>
+                </w:r>
+                <w:r>
+                  <w:rPr>
+                    <w:noProof/>
+                    <w:webHidden/>
+                  </w:rPr>
+                  <w:t>12</w:t>
+                </w:r>
+                <w:r>
+                  <w:rPr>
+                    <w:noProof/>
+                    <w:webHidden/>
+                  </w:rPr>
+                  <w:fldChar w:fldCharType="end"/>
+                </w:r>
+              </w:hyperlink>
+            </w:p>
+            <w:p>
+              <w:pPr>
                 <w:pStyle w:val="TOC1"/>
                 <w:rPr>
                   <w:rFonts w:asciiTheme="minorHAnsi" w:hAnsiTheme="minorHAnsi"/>
                   <w:sz w:val="22"/>
                 </w:rPr>
               </w:pPr>
-              <w:hyperlink w:anchor="_Toc441140020" w:history="1">
+              <w:hyperlink w:anchor="_Toc441152737" w:history="1">
                 <w:r>
                   <w:rPr>
                     <w:rStyle w:val="Hyperlink"/>
@@ -833,7 +915,7 @@
                   <w:rPr>
                     <w:rStyle w:val="Hyperlink"/>
                   </w:rPr>
-                  <w:t>Continous Deployment using Visual Studio to Azure</w:t>
+                  <w:t>Continous Deployment using GitHub</w:t>
                 </w:r>
                 <w:r>
                   <w:rPr>
@@ -851,7 +933,7 @@
                   <w:rPr>
                     <w:webHidden/>
                   </w:rPr>
-                  <w:instrText xml:space="preserve"> PAGEREF _Toc441140020 \h </w:instrText>
+                  <w:instrText xml:space="preserve"> PAGEREF _Toc441152737 \h </w:instrText>
                 </w:r>
                 <w:r>
                   <w:rPr>
@@ -868,7 +950,7 @@
                   <w:rPr>
                     <w:webHidden/>
                   </w:rPr>
-                  <w:t>13</w:t>
+                  <w:t>16</w:t>
                 </w:r>
                 <w:r>
                   <w:rPr>
@@ -912,7 +994,7 @@
       <w:pPr>
         <w:pStyle w:val="Heading1Numbered"/>
       </w:pPr>
-      <w:bookmarkStart w:id="1" w:name="_Toc441140017"/>
+      <w:bookmarkStart w:id="1" w:name="_Toc441152733"/>
       <w:r>
         <w:lastRenderedPageBreak/>
         <w:t>Before you Begin</w:t>
@@ -1247,7 +1329,7 @@
       <w:pPr>
         <w:pStyle w:val="Heading1Numbered"/>
       </w:pPr>
-      <w:bookmarkStart w:id="2" w:name="_Toc441140018"/>
+      <w:bookmarkStart w:id="2" w:name="_Toc441152734"/>
       <w:r>
         <w:lastRenderedPageBreak/>
         <w:t>Deploy</w:t>
@@ -2723,12 +2805,20 @@
       <w:pPr>
         <w:pStyle w:val="Heading1Numbered"/>
       </w:pPr>
+      <w:bookmarkStart w:id="3" w:name="_Toc441152735"/>
       <w:r>
         <w:lastRenderedPageBreak/>
         <w:t>Walkthrough of Web App Features in Azure</w:t>
       </w:r>
+      <w:bookmarkEnd w:id="3"/>
     </w:p>
     <w:p>
+      <w:pPr>
+        <w:rPr>
+          <w:color w:val="0000FF" w:themeColor="hyperlink"/>
+          <w:u w:val="single"/>
+        </w:rPr>
+      </w:pPr>
       <w:r>
         <w:t>In this section, we will go over some of the features you may want to take advantage of using the Web App Service.</w:t>
       </w:r>
@@ -2736,20 +2826,31 @@
         <w:t xml:space="preserve"> Before starting this section, make sure you have alrea</w:t>
       </w:r>
       <w:r>
-        <w:t>dy deployed Azure Web from Visual Studio called</w:t>
-      </w:r>
-      <w:proofErr w:type="gramStart"/>
-      <w:r>
-        <w:t xml:space="preserve">, </w:t>
-      </w:r>
-      <w:bookmarkStart w:id="3" w:name="_GoBack"/>
-      <w:bookmarkEnd w:id="3"/>
-      <w:r>
-        <w:t xml:space="preserve"> as</w:t>
-      </w:r>
-      <w:proofErr w:type="gramEnd"/>
-      <w:r>
-        <w:t xml:space="preserve"> </w:t>
+        <w:t xml:space="preserve">dy deployed Azure Web </w:t>
+      </w:r>
+      <w:r>
+        <w:t xml:space="preserve">Application using the </w:t>
+      </w:r>
+      <w:r>
+        <w:rPr>
+          <w:b/>
+        </w:rPr>
+        <w:t>deploy-web-app</w:t>
+      </w:r>
+      <w:r>
+        <w:t xml:space="preserve"> ARM Template included with this material using </w:t>
+      </w:r>
+      <w:r>
+        <w:t>Visual Studio</w:t>
+      </w:r>
+      <w:r>
+        <w:t xml:space="preserve">. </w:t>
+      </w:r>
+      <w:r>
+        <w:t xml:space="preserve">Also, make sure you </w:t>
+      </w:r>
+      <w:r>
+        <w:t xml:space="preserve">have access to the Azure Portal at </w:t>
       </w:r>
       <w:hyperlink r:id="rId35" w:history="1">
         <w:r>
@@ -2759,17 +2860,503 @@
           <w:t>https://portal.azure.com</w:t>
         </w:r>
       </w:hyperlink>
+      <w:r>
+        <w:t>.</w:t>
+      </w:r>
+    </w:p>
+    <w:p>
+      <w:r>
+        <w:t>Finally, if you are deploying the deploy-web-app ARM Template in a classroom environment, make sure to append the names of the following parameter values with letters or numbers before attempting your deployment:</w:t>
+      </w:r>
+    </w:p>
+    <w:p>
+      <w:pPr>
+        <w:pStyle w:val="ListParagraph"/>
+        <w:numPr>
+          <w:ilvl w:val="0"/>
+          <w:numId w:val="21"/>
+        </w:numPr>
+      </w:pPr>
+      <w:proofErr w:type="spellStart"/>
+      <w:r>
+        <w:t>hostingPlanName</w:t>
+      </w:r>
+      <w:proofErr w:type="spellEnd"/>
+    </w:p>
+    <w:p>
+      <w:pPr>
+        <w:pStyle w:val="ListParagraph"/>
+        <w:numPr>
+          <w:ilvl w:val="0"/>
+          <w:numId w:val="21"/>
+        </w:numPr>
+      </w:pPr>
+      <w:proofErr w:type="spellStart"/>
+      <w:r>
+        <w:t>sqlServerName</w:t>
+      </w:r>
+      <w:proofErr w:type="spellEnd"/>
+    </w:p>
+    <w:p>
+      <w:pPr>
+        <w:pStyle w:val="ListParagraph"/>
+        <w:numPr>
+          <w:ilvl w:val="0"/>
+          <w:numId w:val="21"/>
+        </w:numPr>
+      </w:pPr>
+      <w:proofErr w:type="spellStart"/>
+      <w:r>
+        <w:t>databaseName</w:t>
+      </w:r>
+      <w:proofErr w:type="spellEnd"/>
+    </w:p>
+    <w:p>
+      <w:pPr>
+        <w:pStyle w:val="ListParagraph"/>
+        <w:numPr>
+          <w:ilvl w:val="0"/>
+          <w:numId w:val="21"/>
+        </w:numPr>
+      </w:pPr>
+      <w:proofErr w:type="spellStart"/>
+      <w:r>
+        <w:t>websiteName</w:t>
+      </w:r>
+      <w:proofErr w:type="spellEnd"/>
+    </w:p>
+    <w:p>
+      <w:pPr>
+        <w:pStyle w:val="ListParagraph"/>
+        <w:numPr>
+          <w:ilvl w:val="0"/>
+          <w:numId w:val="21"/>
+        </w:numPr>
+      </w:pPr>
+      <w:proofErr w:type="spellStart"/>
+      <w:r>
+        <w:t>diagStorageName</w:t>
+      </w:r>
+      <w:proofErr w:type="spellEnd"/>
+    </w:p>
+    <w:p>
+      <w:pPr>
+        <w:pStyle w:val="Heading2Numbered"/>
+      </w:pPr>
+      <w:bookmarkStart w:id="4" w:name="_Toc441152736"/>
+      <w:r>
+        <w:t>Configuring</w:t>
+      </w:r>
+      <w:r>
+        <w:t xml:space="preserve"> </w:t>
+      </w:r>
+      <w:bookmarkEnd w:id="4"/>
+      <w:r>
+        <w:t>Diagnostic and Streaming Logs</w:t>
+      </w:r>
+    </w:p>
+    <w:p>
+      <w:r>
+        <w:t xml:space="preserve">From the Resource Group where you deployed the deploy-web-app ARM Template, click on </w:t>
+      </w:r>
+      <w:proofErr w:type="spellStart"/>
+      <w:r>
+        <w:t>lumawebappdemo</w:t>
+      </w:r>
+      <w:proofErr w:type="spellEnd"/>
+      <w:r>
+        <w:t xml:space="preserve"> </w:t>
+      </w:r>
+      <w:r>
+        <w:sym w:font="Wingdings" w:char="F0E0"/>
+      </w:r>
+      <w:r>
+        <w:t xml:space="preserve"> All Settings </w:t>
+      </w:r>
+      <w:r>
+        <w:sym w:font="Wingdings" w:char="F0E0"/>
+      </w:r>
+      <w:r>
+        <w:t xml:space="preserve">Features </w:t>
+      </w:r>
+      <w:r>
+        <w:sym w:font="Wingdings" w:char="F0E0"/>
+      </w:r>
+      <w:r>
+        <w:t xml:space="preserve"> Diagnostic Logs</w:t>
+      </w:r>
+    </w:p>
+    <w:p>
+      <w:bookmarkStart w:id="5" w:name="_GoBack"/>
+      <w:r>
+        <w:rPr>
+          <w:noProof/>
+        </w:rPr>
+        <w:drawing>
+          <wp:inline distT="0" distB="0" distL="0" distR="0">
+            <wp:extent cx="4880344" cy="3548678"/>
+            <wp:effectExtent l="0" t="0" r="0" b="0"/>
+            <wp:docPr id="24" name="Picture 24"/>
+            <wp:cNvGraphicFramePr>
+              <a:graphicFrameLocks xmlns:a="http://schemas.openxmlformats.org/drawingml/2006/main" noChangeAspect="1"/>
+            </wp:cNvGraphicFramePr>
+            <a:graphic xmlns:a="http://schemas.openxmlformats.org/drawingml/2006/main">
+              <a:graphicData uri="http://schemas.openxmlformats.org/drawingml/2006/picture">
+                <pic:pic xmlns:pic="http://schemas.openxmlformats.org/drawingml/2006/picture">
+                  <pic:nvPicPr>
+                    <pic:cNvPr id="24" name="003.jpg"/>
+                    <pic:cNvPicPr/>
+                  </pic:nvPicPr>
+                  <pic:blipFill>
+                    <a:blip r:embed="rId36">
+                      <a:extLst>
+                        <a:ext uri="{28A0092B-C50C-407E-A947-70E740481C1C}">
+                          <a14:useLocalDpi xmlns:a14="http://schemas.microsoft.com/office/drawing/2010/main" val="0"/>
+                        </a:ext>
+                      </a:extLst>
+                    </a:blip>
+                    <a:stretch>
+                      <a:fillRect/>
+                    </a:stretch>
+                  </pic:blipFill>
+                  <pic:spPr>
+                    <a:xfrm>
+                      <a:off x="0" y="0"/>
+                      <a:ext cx="4895260" cy="3559524"/>
+                    </a:xfrm>
+                    <a:prstGeom prst="rect">
+                      <a:avLst/>
+                    </a:prstGeom>
+                  </pic:spPr>
+                </pic:pic>
+              </a:graphicData>
+            </a:graphic>
+          </wp:inline>
+        </w:drawing>
+      </w:r>
+      <w:bookmarkEnd w:id="5"/>
+    </w:p>
+    <w:p>
+      <w:r>
+        <w:lastRenderedPageBreak/>
+        <w:t xml:space="preserve">Next, turn on all of the features as shown below and make sure Web server logging is set to </w:t>
+      </w:r>
+      <w:proofErr w:type="spellStart"/>
+      <w:r>
+        <w:t>FileSystem</w:t>
+      </w:r>
+      <w:proofErr w:type="spellEnd"/>
+      <w:r>
+        <w:t xml:space="preserve">. Once you are finished, click on the Save button. </w:t>
+      </w:r>
+      <w:r>
+        <w:t>Within a minute, the settings will be updated and in place.</w:t>
+      </w:r>
+    </w:p>
+    <w:p>
+      <w:r>
+        <w:rPr>
+          <w:noProof/>
+        </w:rPr>
+        <w:drawing>
+          <wp:inline distT="0" distB="0" distL="0" distR="0">
+            <wp:extent cx="1876508" cy="4432649"/>
+            <wp:effectExtent l="0" t="0" r="0" b="6350"/>
+            <wp:docPr id="25" name="Picture 25"/>
+            <wp:cNvGraphicFramePr>
+              <a:graphicFrameLocks xmlns:a="http://schemas.openxmlformats.org/drawingml/2006/main" noChangeAspect="1"/>
+            </wp:cNvGraphicFramePr>
+            <a:graphic xmlns:a="http://schemas.openxmlformats.org/drawingml/2006/main">
+              <a:graphicData uri="http://schemas.openxmlformats.org/drawingml/2006/picture">
+                <pic:pic xmlns:pic="http://schemas.openxmlformats.org/drawingml/2006/picture">
+                  <pic:nvPicPr>
+                    <pic:cNvPr id="25" name="004.jpg"/>
+                    <pic:cNvPicPr/>
+                  </pic:nvPicPr>
+                  <pic:blipFill>
+                    <a:blip r:embed="rId37">
+                      <a:extLst>
+                        <a:ext uri="{28A0092B-C50C-407E-A947-70E740481C1C}">
+                          <a14:useLocalDpi xmlns:a14="http://schemas.microsoft.com/office/drawing/2010/main" val="0"/>
+                        </a:ext>
+                      </a:extLst>
+                    </a:blip>
+                    <a:stretch>
+                      <a:fillRect/>
+                    </a:stretch>
+                  </pic:blipFill>
+                  <pic:spPr>
+                    <a:xfrm>
+                      <a:off x="0" y="0"/>
+                      <a:ext cx="1879208" cy="4439028"/>
+                    </a:xfrm>
+                    <a:prstGeom prst="rect">
+                      <a:avLst/>
+                    </a:prstGeom>
+                  </pic:spPr>
+                </pic:pic>
+              </a:graphicData>
+            </a:graphic>
+          </wp:inline>
+        </w:drawing>
+      </w:r>
     </w:p>
     <w:p/>
     <w:p>
-      <w:pPr>
-        <w:pStyle w:val="Heading2Numbered"/>
-      </w:pPr>
-      <w:r>
-        <w:t>Configuring</w:t>
-      </w:r>
-      <w:r>
-        <w:t xml:space="preserve"> and using Diagnostic Logs</w:t>
+      <w:r>
+        <w:t xml:space="preserve">Next, go back to the </w:t>
+      </w:r>
+      <w:proofErr w:type="spellStart"/>
+      <w:r>
+        <w:t>lumawebappdemo</w:t>
+      </w:r>
+      <w:proofErr w:type="spellEnd"/>
+      <w:r>
+        <w:t xml:space="preserve"> Web app and click on Tools.</w:t>
+      </w:r>
+    </w:p>
+    <w:p>
+      <w:r>
+        <w:rPr>
+          <w:noProof/>
+        </w:rPr>
+        <w:drawing>
+          <wp:inline distT="0" distB="0" distL="0" distR="0">
+            <wp:extent cx="4253948" cy="948565"/>
+            <wp:effectExtent l="0" t="0" r="0" b="4445"/>
+            <wp:docPr id="26" name="Picture 26"/>
+            <wp:cNvGraphicFramePr>
+              <a:graphicFrameLocks xmlns:a="http://schemas.openxmlformats.org/drawingml/2006/main" noChangeAspect="1"/>
+            </wp:cNvGraphicFramePr>
+            <a:graphic xmlns:a="http://schemas.openxmlformats.org/drawingml/2006/main">
+              <a:graphicData uri="http://schemas.openxmlformats.org/drawingml/2006/picture">
+                <pic:pic xmlns:pic="http://schemas.openxmlformats.org/drawingml/2006/picture">
+                  <pic:nvPicPr>
+                    <pic:cNvPr id="26" name="005.jpg"/>
+                    <pic:cNvPicPr/>
+                  </pic:nvPicPr>
+                  <pic:blipFill>
+                    <a:blip r:embed="rId38">
+                      <a:extLst>
+                        <a:ext uri="{28A0092B-C50C-407E-A947-70E740481C1C}">
+                          <a14:useLocalDpi xmlns:a14="http://schemas.microsoft.com/office/drawing/2010/main" val="0"/>
+                        </a:ext>
+                      </a:extLst>
+                    </a:blip>
+                    <a:stretch>
+                      <a:fillRect/>
+                    </a:stretch>
+                  </pic:blipFill>
+                  <pic:spPr>
+                    <a:xfrm>
+                      <a:off x="0" y="0"/>
+                      <a:ext cx="4369197" cy="974264"/>
+                    </a:xfrm>
+                    <a:prstGeom prst="rect">
+                      <a:avLst/>
+                    </a:prstGeom>
+                  </pic:spPr>
+                </pic:pic>
+              </a:graphicData>
+            </a:graphic>
+          </wp:inline>
+        </w:drawing>
+      </w:r>
+    </w:p>
+    <w:p/>
+    <w:p/>
+    <w:p/>
+    <w:p/>
+    <w:p>
+      <w:r>
+        <w:lastRenderedPageBreak/>
+        <w:t>Next, click on Log Stream.</w:t>
+      </w:r>
+    </w:p>
+    <w:p>
+      <w:r>
+        <w:rPr>
+          <w:noProof/>
+        </w:rPr>
+        <w:drawing>
+          <wp:inline distT="0" distB="0" distL="0" distR="0">
+            <wp:extent cx="2971800" cy="4019550"/>
+            <wp:effectExtent l="0" t="0" r="0" b="0"/>
+            <wp:docPr id="27" name="Picture 27"/>
+            <wp:cNvGraphicFramePr>
+              <a:graphicFrameLocks xmlns:a="http://schemas.openxmlformats.org/drawingml/2006/main" noChangeAspect="1"/>
+            </wp:cNvGraphicFramePr>
+            <a:graphic xmlns:a="http://schemas.openxmlformats.org/drawingml/2006/main">
+              <a:graphicData uri="http://schemas.openxmlformats.org/drawingml/2006/picture">
+                <pic:pic xmlns:pic="http://schemas.openxmlformats.org/drawingml/2006/picture">
+                  <pic:nvPicPr>
+                    <pic:cNvPr id="27" name="006.jpg"/>
+                    <pic:cNvPicPr/>
+                  </pic:nvPicPr>
+                  <pic:blipFill>
+                    <a:blip r:embed="rId39">
+                      <a:extLst>
+                        <a:ext uri="{28A0092B-C50C-407E-A947-70E740481C1C}">
+                          <a14:useLocalDpi xmlns:a14="http://schemas.microsoft.com/office/drawing/2010/main" val="0"/>
+                        </a:ext>
+                      </a:extLst>
+                    </a:blip>
+                    <a:stretch>
+                      <a:fillRect/>
+                    </a:stretch>
+                  </pic:blipFill>
+                  <pic:spPr>
+                    <a:xfrm>
+                      <a:off x="0" y="0"/>
+                      <a:ext cx="2971800" cy="4019550"/>
+                    </a:xfrm>
+                    <a:prstGeom prst="rect">
+                      <a:avLst/>
+                    </a:prstGeom>
+                  </pic:spPr>
+                </pic:pic>
+              </a:graphicData>
+            </a:graphic>
+          </wp:inline>
+        </w:drawing>
+      </w:r>
+    </w:p>
+    <w:p/>
+    <w:p>
+      <w:r>
+        <w:t xml:space="preserve">By default, the Log Stream will open up the Application Logs of the Web App. </w:t>
+      </w:r>
+    </w:p>
+    <w:p>
+      <w:r>
+        <w:rPr>
+          <w:noProof/>
+        </w:rPr>
+        <w:drawing>
+          <wp:inline distT="0" distB="0" distL="0" distR="0">
+            <wp:extent cx="4810539" cy="2095360"/>
+            <wp:effectExtent l="0" t="0" r="0" b="635"/>
+            <wp:docPr id="28" name="Picture 28"/>
+            <wp:cNvGraphicFramePr>
+              <a:graphicFrameLocks xmlns:a="http://schemas.openxmlformats.org/drawingml/2006/main" noChangeAspect="1"/>
+            </wp:cNvGraphicFramePr>
+            <a:graphic xmlns:a="http://schemas.openxmlformats.org/drawingml/2006/main">
+              <a:graphicData uri="http://schemas.openxmlformats.org/drawingml/2006/picture">
+                <pic:pic xmlns:pic="http://schemas.openxmlformats.org/drawingml/2006/picture">
+                  <pic:nvPicPr>
+                    <pic:cNvPr id="28" name="007.jpg"/>
+                    <pic:cNvPicPr/>
+                  </pic:nvPicPr>
+                  <pic:blipFill>
+                    <a:blip r:embed="rId40">
+                      <a:extLst>
+                        <a:ext uri="{28A0092B-C50C-407E-A947-70E740481C1C}">
+                          <a14:useLocalDpi xmlns:a14="http://schemas.microsoft.com/office/drawing/2010/main" val="0"/>
+                        </a:ext>
+                      </a:extLst>
+                    </a:blip>
+                    <a:stretch>
+                      <a:fillRect/>
+                    </a:stretch>
+                  </pic:blipFill>
+                  <pic:spPr>
+                    <a:xfrm>
+                      <a:off x="0" y="0"/>
+                      <a:ext cx="4830253" cy="2103947"/>
+                    </a:xfrm>
+                    <a:prstGeom prst="rect">
+                      <a:avLst/>
+                    </a:prstGeom>
+                  </pic:spPr>
+                </pic:pic>
+              </a:graphicData>
+            </a:graphic>
+          </wp:inline>
+        </w:drawing>
+      </w:r>
+    </w:p>
+    <w:p/>
+    <w:p/>
+    <w:p/>
+    <w:p>
+      <w:r>
+        <w:lastRenderedPageBreak/>
+        <w:t>Next, in a separate web browser (preferably a different monitor, go the following URL</w:t>
+      </w:r>
+      <w:proofErr w:type="gramStart"/>
+      <w:r>
+        <w:t>:</w:t>
+      </w:r>
+      <w:proofErr w:type="gramEnd"/>
+      <w:r>
+        <w:br/>
+      </w:r>
+      <w:hyperlink r:id="rId41" w:history="1">
+        <w:r>
+          <w:rPr>
+            <w:rStyle w:val="Hyperlink"/>
+          </w:rPr>
+          <w:t>http://lumawebappdemo.azurewebsites.net/robots.txt</w:t>
+        </w:r>
+      </w:hyperlink>
+      <w:r>
+        <w:t>. You should see the following log information appear in the Streaming logs window stating that the robots.txt doesn’t exist.</w:t>
+      </w:r>
+    </w:p>
+    <w:p>
+      <w:r>
+        <w:rPr>
+          <w:noProof/>
+        </w:rPr>
+        <w:drawing>
+          <wp:inline distT="0" distB="0" distL="0" distR="0">
+            <wp:extent cx="4842344" cy="4090641"/>
+            <wp:effectExtent l="0" t="0" r="0" b="5715"/>
+            <wp:docPr id="29" name="Picture 29"/>
+            <wp:cNvGraphicFramePr>
+              <a:graphicFrameLocks xmlns:a="http://schemas.openxmlformats.org/drawingml/2006/main" noChangeAspect="1"/>
+            </wp:cNvGraphicFramePr>
+            <a:graphic xmlns:a="http://schemas.openxmlformats.org/drawingml/2006/main">
+              <a:graphicData uri="http://schemas.openxmlformats.org/drawingml/2006/picture">
+                <pic:pic xmlns:pic="http://schemas.openxmlformats.org/drawingml/2006/picture">
+                  <pic:nvPicPr>
+                    <pic:cNvPr id="29" name="008.jpg"/>
+                    <pic:cNvPicPr/>
+                  </pic:nvPicPr>
+                  <pic:blipFill>
+                    <a:blip r:embed="rId42">
+                      <a:extLst>
+                        <a:ext uri="{28A0092B-C50C-407E-A947-70E740481C1C}">
+                          <a14:useLocalDpi xmlns:a14="http://schemas.microsoft.com/office/drawing/2010/main" val="0"/>
+                        </a:ext>
+                      </a:extLst>
+                    </a:blip>
+                    <a:stretch>
+                      <a:fillRect/>
+                    </a:stretch>
+                  </pic:blipFill>
+                  <pic:spPr>
+                    <a:xfrm>
+                      <a:off x="0" y="0"/>
+                      <a:ext cx="4854374" cy="4100804"/>
+                    </a:xfrm>
+                    <a:prstGeom prst="rect">
+                      <a:avLst/>
+                    </a:prstGeom>
+                  </pic:spPr>
+                </pic:pic>
+              </a:graphicData>
+            </a:graphic>
+          </wp:inline>
+        </w:drawing>
+      </w:r>
+    </w:p>
+    <w:p>
+      <w:r>
+        <w:t xml:space="preserve">Feel free to explore streaming Web server logs </w:t>
+      </w:r>
+      <w:r>
+        <w:t>as you see necessary.</w:t>
       </w:r>
     </w:p>
     <w:p/>
@@ -2795,24 +3382,38 @@
     <w:p/>
     <w:p/>
     <w:p/>
+    <w:p/>
+    <w:p/>
+    <w:p/>
+    <w:p/>
+    <w:p/>
+    <w:p/>
+    <w:p/>
+    <w:p/>
+    <w:p/>
+    <w:p/>
+    <w:p/>
+    <w:p/>
+    <w:p/>
     <w:p>
       <w:pPr>
         <w:pStyle w:val="Heading1Numbered"/>
       </w:pPr>
-      <w:bookmarkStart w:id="4" w:name="_Toc441140020"/>
+      <w:bookmarkStart w:id="6" w:name="_Toc441152737"/>
       <w:proofErr w:type="spellStart"/>
       <w:r>
+        <w:lastRenderedPageBreak/>
         <w:t>Continous</w:t>
       </w:r>
       <w:proofErr w:type="spellEnd"/>
       <w:r>
         <w:t xml:space="preserve"> Deployment using </w:t>
       </w:r>
-      <w:bookmarkEnd w:id="4"/>
       <w:proofErr w:type="spellStart"/>
       <w:r>
         <w:t>GitHub</w:t>
       </w:r>
+      <w:bookmarkEnd w:id="6"/>
       <w:proofErr w:type="spellEnd"/>
     </w:p>
     <w:p>
@@ -2885,7 +3486,7 @@
       </w:r>
     </w:p>
     <w:sectPr>
-      <w:footerReference w:type="default" r:id="rId36"/>
+      <w:footerReference w:type="default" r:id="rId43"/>
       <w:pgSz w:w="12240" w:h="15840"/>
       <w:pgMar w:top="1440" w:right="1440" w:bottom="1440" w:left="1440" w:header="706" w:footer="0" w:gutter="0"/>
       <w:cols w:space="720"/>
@@ -3015,7 +3616,7 @@
       <w:rPr>
         <w:noProof/>
       </w:rPr>
-      <w:t>13</w:t>
+      <w:t>14</w:t>
     </w:r>
     <w:r>
       <w:fldChar w:fldCharType="end"/>
@@ -3060,7 +3661,7 @@
 <w:numbering xmlns:wpc="http://schemas.microsoft.com/office/word/2010/wordprocessingCanvas" xmlns:mc="http://schemas.openxmlformats.org/markup-compatibility/2006" xmlns:o="urn:schemas-microsoft-com:office:office" xmlns:r="http://schemas.openxmlformats.org/officeDocument/2006/relationships" xmlns:m="http://schemas.openxmlformats.org/officeDocument/2006/math" xmlns:v="urn:schemas-microsoft-com:vml" xmlns:wp14="http://schemas.microsoft.com/office/word/2010/wordprocessingDrawing" xmlns:wp="http://schemas.openxmlformats.org/drawingml/2006/wordprocessingDrawing" xmlns:w10="urn:schemas-microsoft-com:office:word" xmlns:w="http://schemas.openxmlformats.org/wordprocessingml/2006/main" xmlns:w14="http://schemas.microsoft.com/office/word/2010/wordml" xmlns:w15="http://schemas.microsoft.com/office/word/2012/wordml" xmlns:wpg="http://schemas.microsoft.com/office/word/2010/wordprocessingGroup" xmlns:wpi="http://schemas.microsoft.com/office/word/2010/wordprocessingInk" xmlns:wne="http://schemas.microsoft.com/office/word/2006/wordml" xmlns:wps="http://schemas.microsoft.com/office/word/2010/wordprocessingShape" mc:Ignorable="w14 w15 wp14">
   <w:numPicBullet w:numPicBulletId="0">
     <w:pict>
-      <v:shapetype w14:anchorId="7FCC5A9C" id="_x0000_t75" coordsize="21600,21600" o:spt="75" o:preferrelative="t" path="m@4@5l@4@11@9@11@9@5xe" filled="f" stroked="f">
+      <v:shapetype id="_x0000_t75" coordsize="21600,21600" o:spt="75" o:preferrelative="t" path="m@4@5l@4@11@9@11@9@5xe" filled="f" stroked="f">
         <v:stroke joinstyle="miter"/>
         <v:formulas>
           <v:f eqn="if lineDrawn pixelLineWidth 0"/>
@@ -3079,14 +3680,14 @@
         <v:path o:extrusionok="f" gradientshapeok="t" o:connecttype="rect"/>
         <o:lock v:ext="edit" aspectratio="t"/>
       </v:shapetype>
-      <v:shape id="_x0000_i1050" type="#_x0000_t75" style="width:14.25pt;height:14.25pt" o:bullet="t">
+      <v:shape id="_x0000_i1082" type="#_x0000_t75" style="width:14.25pt;height:14.25pt" o:bullet="t">
         <v:imagedata r:id="rId1" o:title="BD14529_"/>
       </v:shape>
     </w:pict>
   </w:numPicBullet>
   <w:numPicBullet w:numPicBulletId="1">
     <w:pict>
-      <v:shape id="_x0000_i1051" type="#_x0000_t75" style="width:7.55pt;height:7.55pt" o:bullet="t">
+      <v:shape id="_x0000_i1083" type="#_x0000_t75" style="width:7.55pt;height:7.55pt" o:bullet="t">
         <v:imagedata r:id="rId2" o:title="BD21481_"/>
       </v:shape>
     </w:pict>
@@ -3592,6 +4193,118 @@
     </w:lvl>
   </w:abstractNum>
   <w:abstractNum w:abstractNumId="5">
+    <w:nsid w:val="204943F9"/>
+    <w:multiLevelType w:val="hybridMultilevel"/>
+    <w:tmpl w:val="61DEF626"/>
+    <w:lvl w:ilvl="0" w:tplc="3B721656">
+      <w:numFmt w:val="bullet"/>
+      <w:lvlText w:val="-"/>
+      <w:lvlJc w:val="left"/>
+      <w:pPr>
+        <w:ind w:left="720" w:hanging="360"/>
+      </w:pPr>
+      <w:rPr>
+        <w:rFonts w:ascii="Segoe UI" w:eastAsiaTheme="minorEastAsia" w:hAnsi="Segoe UI" w:cs="Segoe UI" w:hint="default"/>
+      </w:rPr>
+    </w:lvl>
+    <w:lvl w:ilvl="1" w:tplc="04090003" w:tentative="1">
+      <w:start w:val="1"/>
+      <w:numFmt w:val="bullet"/>
+      <w:lvlText w:val="o"/>
+      <w:lvlJc w:val="left"/>
+      <w:pPr>
+        <w:ind w:left="1440" w:hanging="360"/>
+      </w:pPr>
+      <w:rPr>
+        <w:rFonts w:ascii="Courier New" w:hAnsi="Courier New" w:cs="Courier New" w:hint="default"/>
+      </w:rPr>
+    </w:lvl>
+    <w:lvl w:ilvl="2" w:tplc="04090005" w:tentative="1">
+      <w:start w:val="1"/>
+      <w:numFmt w:val="bullet"/>
+      <w:lvlText w:val=""/>
+      <w:lvlJc w:val="left"/>
+      <w:pPr>
+        <w:ind w:left="2160" w:hanging="360"/>
+      </w:pPr>
+      <w:rPr>
+        <w:rFonts w:ascii="Wingdings" w:hAnsi="Wingdings" w:hint="default"/>
+      </w:rPr>
+    </w:lvl>
+    <w:lvl w:ilvl="3" w:tplc="04090001" w:tentative="1">
+      <w:start w:val="1"/>
+      <w:numFmt w:val="bullet"/>
+      <w:lvlText w:val=""/>
+      <w:lvlJc w:val="left"/>
+      <w:pPr>
+        <w:ind w:left="2880" w:hanging="360"/>
+      </w:pPr>
+      <w:rPr>
+        <w:rFonts w:ascii="Symbol" w:hAnsi="Symbol" w:hint="default"/>
+      </w:rPr>
+    </w:lvl>
+    <w:lvl w:ilvl="4" w:tplc="04090003" w:tentative="1">
+      <w:start w:val="1"/>
+      <w:numFmt w:val="bullet"/>
+      <w:lvlText w:val="o"/>
+      <w:lvlJc w:val="left"/>
+      <w:pPr>
+        <w:ind w:left="3600" w:hanging="360"/>
+      </w:pPr>
+      <w:rPr>
+        <w:rFonts w:ascii="Courier New" w:hAnsi="Courier New" w:cs="Courier New" w:hint="default"/>
+      </w:rPr>
+    </w:lvl>
+    <w:lvl w:ilvl="5" w:tplc="04090005" w:tentative="1">
+      <w:start w:val="1"/>
+      <w:numFmt w:val="bullet"/>
+      <w:lvlText w:val=""/>
+      <w:lvlJc w:val="left"/>
+      <w:pPr>
+        <w:ind w:left="4320" w:hanging="360"/>
+      </w:pPr>
+      <w:rPr>
+        <w:rFonts w:ascii="Wingdings" w:hAnsi="Wingdings" w:hint="default"/>
+      </w:rPr>
+    </w:lvl>
+    <w:lvl w:ilvl="6" w:tplc="04090001" w:tentative="1">
+      <w:start w:val="1"/>
+      <w:numFmt w:val="bullet"/>
+      <w:lvlText w:val=""/>
+      <w:lvlJc w:val="left"/>
+      <w:pPr>
+        <w:ind w:left="5040" w:hanging="360"/>
+      </w:pPr>
+      <w:rPr>
+        <w:rFonts w:ascii="Symbol" w:hAnsi="Symbol" w:hint="default"/>
+      </w:rPr>
+    </w:lvl>
+    <w:lvl w:ilvl="7" w:tplc="04090003" w:tentative="1">
+      <w:start w:val="1"/>
+      <w:numFmt w:val="bullet"/>
+      <w:lvlText w:val="o"/>
+      <w:lvlJc w:val="left"/>
+      <w:pPr>
+        <w:ind w:left="5760" w:hanging="360"/>
+      </w:pPr>
+      <w:rPr>
+        <w:rFonts w:ascii="Courier New" w:hAnsi="Courier New" w:cs="Courier New" w:hint="default"/>
+      </w:rPr>
+    </w:lvl>
+    <w:lvl w:ilvl="8" w:tplc="04090005" w:tentative="1">
+      <w:start w:val="1"/>
+      <w:numFmt w:val="bullet"/>
+      <w:lvlText w:val=""/>
+      <w:lvlJc w:val="left"/>
+      <w:pPr>
+        <w:ind w:left="6480" w:hanging="360"/>
+      </w:pPr>
+      <w:rPr>
+        <w:rFonts w:ascii="Wingdings" w:hAnsi="Wingdings" w:hint="default"/>
+      </w:rPr>
+    </w:lvl>
+  </w:abstractNum>
+  <w:abstractNum w:abstractNumId="6">
     <w:nsid w:val="23176107"/>
     <w:multiLevelType w:val="hybridMultilevel"/>
     <w:tmpl w:val="3CAE2A30"/>
@@ -3683,7 +4396,7 @@
       </w:pPr>
     </w:lvl>
   </w:abstractNum>
-  <w:abstractNum w:abstractNumId="6">
+  <w:abstractNum w:abstractNumId="7">
     <w:nsid w:val="23B87FAB"/>
     <w:multiLevelType w:val="multilevel"/>
     <w:tmpl w:val="815E809A"/>
@@ -3841,7 +4554,7 @@
       </w:rPr>
     </w:lvl>
   </w:abstractNum>
-  <w:abstractNum w:abstractNumId="7">
+  <w:abstractNum w:abstractNumId="8">
     <w:nsid w:val="255309C3"/>
     <w:multiLevelType w:val="multilevel"/>
     <w:tmpl w:val="FC38B336"/>
@@ -3955,7 +4668,7 @@
       </w:rPr>
     </w:lvl>
   </w:abstractNum>
-  <w:abstractNum w:abstractNumId="8">
+  <w:abstractNum w:abstractNumId="9">
     <w:nsid w:val="2A0F3629"/>
     <w:multiLevelType w:val="hybridMultilevel"/>
     <w:tmpl w:val="761CAEA6"/>
@@ -4070,7 +4783,7 @@
       </w:rPr>
     </w:lvl>
   </w:abstractNum>
-  <w:abstractNum w:abstractNumId="9">
+  <w:abstractNum w:abstractNumId="10">
     <w:nsid w:val="3A547588"/>
     <w:multiLevelType w:val="hybridMultilevel"/>
     <w:tmpl w:val="0CD80600"/>
@@ -4159,7 +4872,7 @@
       </w:pPr>
     </w:lvl>
   </w:abstractNum>
-  <w:abstractNum w:abstractNumId="10">
+  <w:abstractNum w:abstractNumId="11">
     <w:nsid w:val="42422B5C"/>
     <w:multiLevelType w:val="multilevel"/>
     <w:tmpl w:val="8F4E0B96"/>
@@ -4315,7 +5028,7 @@
       </w:rPr>
     </w:lvl>
   </w:abstractNum>
-  <w:abstractNum w:abstractNumId="11">
+  <w:abstractNum w:abstractNumId="12">
     <w:nsid w:val="454A7D9C"/>
     <w:multiLevelType w:val="hybridMultilevel"/>
     <w:tmpl w:val="76DEB7B8"/>
@@ -4404,7 +5117,7 @@
       </w:pPr>
     </w:lvl>
   </w:abstractNum>
-  <w:abstractNum w:abstractNumId="12">
+  <w:abstractNum w:abstractNumId="13">
     <w:nsid w:val="475C4F0A"/>
     <w:multiLevelType w:val="hybridMultilevel"/>
     <w:tmpl w:val="F3A241BC"/>
@@ -4520,7 +5233,7 @@
       </w:rPr>
     </w:lvl>
   </w:abstractNum>
-  <w:abstractNum w:abstractNumId="13">
+  <w:abstractNum w:abstractNumId="14">
     <w:nsid w:val="48095527"/>
     <w:multiLevelType w:val="multilevel"/>
     <w:tmpl w:val="4C1E9172"/>
@@ -4667,7 +5380,7 @@
       </w:rPr>
     </w:lvl>
   </w:abstractNum>
-  <w:abstractNum w:abstractNumId="14">
+  <w:abstractNum w:abstractNumId="15">
     <w:nsid w:val="48650691"/>
     <w:multiLevelType w:val="hybridMultilevel"/>
     <w:tmpl w:val="FFD05240"/>
@@ -4756,7 +5469,7 @@
       </w:pPr>
     </w:lvl>
   </w:abstractNum>
-  <w:abstractNum w:abstractNumId="15">
+  <w:abstractNum w:abstractNumId="16">
     <w:nsid w:val="4A3B6C56"/>
     <w:multiLevelType w:val="hybridMultilevel"/>
     <w:tmpl w:val="F306C484"/>
@@ -4845,7 +5558,7 @@
       </w:pPr>
     </w:lvl>
   </w:abstractNum>
-  <w:abstractNum w:abstractNumId="16">
+  <w:abstractNum w:abstractNumId="17">
     <w:nsid w:val="4EEF6B64"/>
     <w:multiLevelType w:val="multilevel"/>
     <w:tmpl w:val="65D4EA34"/>
@@ -4994,7 +5707,7 @@
       </w:pPr>
     </w:lvl>
   </w:abstractNum>
-  <w:abstractNum w:abstractNumId="17">
+  <w:abstractNum w:abstractNumId="18">
     <w:nsid w:val="50D71614"/>
     <w:multiLevelType w:val="hybridMultilevel"/>
     <w:tmpl w:val="80F6F22C"/>
@@ -5111,7 +5824,7 @@
       </w:rPr>
     </w:lvl>
   </w:abstractNum>
-  <w:abstractNum w:abstractNumId="18">
+  <w:abstractNum w:abstractNumId="19">
     <w:nsid w:val="6DB22422"/>
     <w:multiLevelType w:val="multilevel"/>
     <w:tmpl w:val="9F2A8DBA"/>
@@ -5266,28 +5979,28 @@
     <w:abstractNumId w:val="2"/>
   </w:num>
   <w:num w:numId="2">
-    <w:abstractNumId w:val="8"/>
+    <w:abstractNumId w:val="9"/>
   </w:num>
   <w:num w:numId="3">
-    <w:abstractNumId w:val="10"/>
+    <w:abstractNumId w:val="11"/>
   </w:num>
   <w:num w:numId="4">
-    <w:abstractNumId w:val="6"/>
+    <w:abstractNumId w:val="7"/>
   </w:num>
   <w:num w:numId="5">
-    <w:abstractNumId w:val="13"/>
+    <w:abstractNumId w:val="14"/>
   </w:num>
   <w:num w:numId="6">
-    <w:abstractNumId w:val="18"/>
+    <w:abstractNumId w:val="19"/>
   </w:num>
   <w:num w:numId="7">
-    <w:abstractNumId w:val="5"/>
+    <w:abstractNumId w:val="6"/>
   </w:num>
   <w:num w:numId="8">
     <w:abstractNumId w:val="4"/>
   </w:num>
   <w:num w:numId="9">
-    <w:abstractNumId w:val="18"/>
+    <w:abstractNumId w:val="19"/>
     <w:lvlOverride w:ilvl="0">
       <w:lvl w:ilvl="0">
         <w:start w:val="1"/>
@@ -5421,37 +6134,40 @@
     </w:lvlOverride>
   </w:num>
   <w:num w:numId="10">
-    <w:abstractNumId w:val="17"/>
+    <w:abstractNumId w:val="18"/>
   </w:num>
   <w:num w:numId="11">
-    <w:abstractNumId w:val="7"/>
+    <w:abstractNumId w:val="8"/>
   </w:num>
   <w:num w:numId="12">
-    <w:abstractNumId w:val="12"/>
+    <w:abstractNumId w:val="13"/>
   </w:num>
   <w:num w:numId="13">
-    <w:abstractNumId w:val="16"/>
+    <w:abstractNumId w:val="17"/>
   </w:num>
   <w:num w:numId="14">
     <w:abstractNumId w:val="3"/>
   </w:num>
   <w:num w:numId="15">
-    <w:abstractNumId w:val="9"/>
+    <w:abstractNumId w:val="10"/>
   </w:num>
   <w:num w:numId="16">
     <w:abstractNumId w:val="1"/>
   </w:num>
   <w:num w:numId="17">
+    <w:abstractNumId w:val="16"/>
+  </w:num>
+  <w:num w:numId="18">
     <w:abstractNumId w:val="15"/>
   </w:num>
-  <w:num w:numId="18">
-    <w:abstractNumId w:val="14"/>
-  </w:num>
   <w:num w:numId="19">
-    <w:abstractNumId w:val="11"/>
+    <w:abstractNumId w:val="12"/>
   </w:num>
   <w:num w:numId="20">
     <w:abstractNumId w:val="0"/>
+  </w:num>
+  <w:num w:numId="21">
+    <w:abstractNumId w:val="5"/>
   </w:num>
   <w:numIdMacAtCleanup w:val="20"/>
 </w:numbering>
@@ -8077,6 +8793,7 @@
     <w:rsid w:val="00B8286D"/>
     <w:rsid w:val="00B91351"/>
     <w:rsid w:val="00BD16EB"/>
+    <w:rsid w:val="00BD551D"/>
     <w:rsid w:val="00C0141A"/>
     <w:rsid w:val="00C555B0"/>
     <w:rsid w:val="00E00220"/>
@@ -8877,9 +9594,9 @@
 </file>
 
 <file path=customXml/item3.xml><?xml version="1.0" encoding="utf-8"?>
-<p:properties xmlns:p="http://schemas.microsoft.com/office/2006/metadata/properties" xmlns:xsi="http://www.w3.org/2001/XMLSchema-instance">
-  <documentManagement/>
-</p:properties>
+<root>
+  <Status>Draft</Status>
+</root>
 </file>
 
 <file path=customXml/item4.xml><?xml version="1.0" encoding="utf-8"?>
@@ -9031,9 +9748,9 @@
 </file>
 
 <file path=customXml/item5.xml><?xml version="1.0" encoding="utf-8"?>
-<root>
-  <Status>Draft</Status>
-</root>
+<p:properties xmlns:p="http://schemas.microsoft.com/office/2006/metadata/properties" xmlns:xsi="http://www.w3.org/2001/XMLSchema-instance">
+  <documentManagement/>
+</p:properties>
 </file>
 
 <file path=customXml/item6.xml><?xml version="1.0" encoding="utf-8"?>
@@ -9057,10 +9774,8 @@
 </file>
 
 <file path=customXml/itemProps3.xml><?xml version="1.0" encoding="utf-8"?>
-<ds:datastoreItem xmlns:ds="http://schemas.openxmlformats.org/officeDocument/2006/customXml" ds:itemID="{77952D5B-3052-4ECD-B9E7-0A9821532CD8}">
-  <ds:schemaRefs>
-    <ds:schemaRef ds:uri="http://schemas.microsoft.com/office/2006/metadata/properties"/>
-  </ds:schemaRefs>
+<ds:datastoreItem xmlns:ds="http://schemas.openxmlformats.org/officeDocument/2006/customXml" ds:itemID="{7BA7442E-FE18-4EDE-BADF-4BDC111FD3DE}">
+  <ds:schemaRefs/>
 </ds:datastoreItem>
 </file>
 
@@ -9083,13 +9798,15 @@
 </file>
 
 <file path=customXml/itemProps5.xml><?xml version="1.0" encoding="utf-8"?>
-<ds:datastoreItem xmlns:ds="http://schemas.openxmlformats.org/officeDocument/2006/customXml" ds:itemID="{7BA7442E-FE18-4EDE-BADF-4BDC111FD3DE}">
-  <ds:schemaRefs/>
+<ds:datastoreItem xmlns:ds="http://schemas.openxmlformats.org/officeDocument/2006/customXml" ds:itemID="{77952D5B-3052-4ECD-B9E7-0A9821532CD8}">
+  <ds:schemaRefs>
+    <ds:schemaRef ds:uri="http://schemas.microsoft.com/office/2006/metadata/properties"/>
+  </ds:schemaRefs>
 </ds:datastoreItem>
 </file>
 
 <file path=customXml/itemProps6.xml><?xml version="1.0" encoding="utf-8"?>
-<ds:datastoreItem xmlns:ds="http://schemas.openxmlformats.org/officeDocument/2006/customXml" ds:itemID="{703E8E7F-7095-4A8F-9D66-25F804043B2A}">
+<ds:datastoreItem xmlns:ds="http://schemas.openxmlformats.org/officeDocument/2006/customXml" ds:itemID="{AB379155-49D7-4E8D-AD5F-406605D7858B}">
   <ds:schemaRefs>
     <ds:schemaRef ds:uri="http://schemas.openxmlformats.org/officeDocument/2006/bibliography"/>
   </ds:schemaRefs>

</xml_diff>